<commit_message>
Added telephone check Menu items changed Privilege levels on user roles (refactored) Login screen now has no registration component new registration in separate page
</commit_message>
<xml_diff>
--- a/documentation/HRM-Payroll need attention 4.12.2012.docx
+++ b/documentation/HRM-Payroll need attention 4.12.2012.docx
@@ -4772,521 +4772,750 @@
         </w:rPr>
         <w:tab/>
       </w:r>
+      <w:r>
+        <w:rPr>
+          <w:lang w:val="en-US"/>
+        </w:rPr>
+        <w:tab/>
+      </w:r>
+    </w:p>
+    <w:p>
+      <w:pPr>
+        <w:ind w:left="1440"/>
+        <w:rPr>
+          <w:lang w:val="en-US"/>
+        </w:rPr>
+      </w:pPr>
+      <w:r>
+        <w:rPr>
+          <w:lang w:val="en-US"/>
+        </w:rPr>
+        <w:t>[System admin]</w:t>
+      </w:r>
+      <w:proofErr w:type="gramStart"/>
+      <w:r>
+        <w:rPr>
+          <w:lang w:val="en-US"/>
+        </w:rPr>
+        <w:t>-(</w:t>
+      </w:r>
+      <w:proofErr w:type="gramEnd"/>
+      <w:r>
+        <w:rPr>
+          <w:lang w:val="en-US"/>
+        </w:rPr>
+        <w:t>Add Institutions)</w:t>
+      </w:r>
+    </w:p>
+    <w:p>
+      <w:pPr>
+        <w:ind w:left="1440"/>
+        <w:rPr>
+          <w:lang w:val="en-US"/>
+        </w:rPr>
+      </w:pPr>
+      <w:r>
+        <w:rPr>
+          <w:lang w:val="en-US"/>
+        </w:rPr>
+        <w:t>[System admin]</w:t>
+      </w:r>
+      <w:proofErr w:type="gramStart"/>
+      <w:r>
+        <w:rPr>
+          <w:lang w:val="en-US"/>
+        </w:rPr>
+        <w:t>-(</w:t>
+      </w:r>
+      <w:proofErr w:type="gramEnd"/>
+      <w:r>
+        <w:rPr>
+          <w:lang w:val="en-US"/>
+        </w:rPr>
+        <w:t>Add Ins Admins)</w:t>
+      </w:r>
+    </w:p>
+    <w:p>
+      <w:pPr>
+        <w:ind w:left="1440"/>
+        <w:rPr>
+          <w:lang w:val="en-US"/>
+        </w:rPr>
+      </w:pPr>
+      <w:r>
+        <w:rPr>
+          <w:lang w:val="en-US"/>
+        </w:rPr>
+        <w:t>[System admin]</w:t>
+      </w:r>
+      <w:proofErr w:type="gramStart"/>
+      <w:r>
+        <w:rPr>
+          <w:lang w:val="en-US"/>
+        </w:rPr>
+        <w:t>-(</w:t>
+      </w:r>
+      <w:proofErr w:type="gramEnd"/>
+      <w:r>
+        <w:rPr>
+          <w:lang w:val="en-US"/>
+        </w:rPr>
+        <w:t>Add Inst. Users)</w:t>
+      </w:r>
+    </w:p>
+    <w:p>
+      <w:pPr>
+        <w:ind w:left="1440"/>
+        <w:rPr>
+          <w:lang w:val="en-US"/>
+        </w:rPr>
+      </w:pPr>
+      <w:r>
+        <w:rPr>
+          <w:lang w:val="en-US"/>
+        </w:rPr>
+        <w:t>[System admin]</w:t>
+      </w:r>
+      <w:proofErr w:type="gramStart"/>
+      <w:r>
+        <w:rPr>
+          <w:lang w:val="en-US"/>
+        </w:rPr>
+        <w:t>-(</w:t>
+      </w:r>
+      <w:proofErr w:type="gramEnd"/>
+      <w:r>
+        <w:rPr>
+          <w:lang w:val="en-US"/>
+        </w:rPr>
+        <w:t>upload file)</w:t>
+      </w:r>
+    </w:p>
+    <w:p>
+      <w:pPr>
+        <w:ind w:left="1440"/>
+        <w:rPr>
+          <w:lang w:val="en-US"/>
+        </w:rPr>
+      </w:pPr>
+      <w:r>
+        <w:rPr>
+          <w:lang w:val="en-US"/>
+        </w:rPr>
+        <w:t>[System admin]</w:t>
+      </w:r>
+      <w:proofErr w:type="gramStart"/>
+      <w:r>
+        <w:rPr>
+          <w:lang w:val="en-US"/>
+        </w:rPr>
+        <w:t>-(</w:t>
+      </w:r>
+      <w:proofErr w:type="gramEnd"/>
+      <w:r>
+        <w:rPr>
+          <w:lang w:val="en-US"/>
+        </w:rPr>
+        <w:t>View All Reports)</w:t>
+      </w:r>
+    </w:p>
+    <w:p>
+      <w:pPr>
+        <w:ind w:left="1440"/>
+        <w:rPr>
+          <w:lang w:val="en-US"/>
+        </w:rPr>
+      </w:pPr>
+      <w:r>
+        <w:rPr>
+          <w:lang w:val="en-US"/>
+        </w:rPr>
+        <w:t>[Super User]</w:t>
+      </w:r>
+      <w:proofErr w:type="gramStart"/>
+      <w:r>
+        <w:rPr>
+          <w:lang w:val="en-US"/>
+        </w:rPr>
+        <w:t>-(</w:t>
+      </w:r>
+      <w:proofErr w:type="gramEnd"/>
+      <w:r>
+        <w:rPr>
+          <w:lang w:val="en-US"/>
+        </w:rPr>
+        <w:t>View All Reports)</w:t>
+      </w:r>
+    </w:p>
+    <w:p>
+      <w:pPr>
+        <w:ind w:left="1440"/>
+        <w:rPr>
+          <w:lang w:val="en-US"/>
+        </w:rPr>
+      </w:pPr>
+      <w:r>
+        <w:rPr>
+          <w:lang w:val="en-US"/>
+        </w:rPr>
+        <w:t>[Inst. Admin]-(Add Inst. Users)</w:t>
+      </w:r>
+    </w:p>
+    <w:p>
+      <w:pPr>
+        <w:ind w:left="1440"/>
+        <w:rPr>
+          <w:lang w:val="en-US"/>
+        </w:rPr>
+      </w:pPr>
+      <w:r>
+        <w:rPr>
+          <w:lang w:val="en-US"/>
+        </w:rPr>
+        <w:lastRenderedPageBreak/>
+        <w:t>[Inst. Admin]-(upload inst. file)</w:t>
+      </w:r>
+    </w:p>
+    <w:p>
+      <w:pPr>
+        <w:ind w:left="1440"/>
+        <w:rPr>
+          <w:lang w:val="en-US"/>
+        </w:rPr>
+      </w:pPr>
+      <w:r>
+        <w:rPr>
+          <w:lang w:val="en-US"/>
+        </w:rPr>
+        <w:t>[Inst. Admin]-(View Inst. Reports)</w:t>
+      </w:r>
+    </w:p>
+    <w:p>
+      <w:pPr>
+        <w:ind w:left="1440"/>
+        <w:rPr>
+          <w:lang w:val="en-US"/>
+        </w:rPr>
+      </w:pPr>
+      <w:r>
+        <w:rPr>
+          <w:lang w:val="en-US"/>
+        </w:rPr>
+        <w:t xml:space="preserve">[Inst. User]-(View </w:t>
+      </w:r>
+      <w:proofErr w:type="gramStart"/>
+      <w:r>
+        <w:rPr>
+          <w:lang w:val="en-US"/>
+        </w:rPr>
+        <w:t>Ins</w:t>
+      </w:r>
+      <w:proofErr w:type="gramEnd"/>
+      <w:r>
+        <w:rPr>
+          <w:lang w:val="en-US"/>
+        </w:rPr>
+        <w:t xml:space="preserve"> Reports)</w:t>
+      </w:r>
+    </w:p>
+    <w:p>
+      <w:pPr>
+        <w:ind w:left="1440"/>
+        <w:rPr>
+          <w:lang w:val="en-US"/>
+        </w:rPr>
+      </w:pPr>
+      <w:r>
+        <w:rPr>
+          <w:lang w:val="en-US"/>
+        </w:rPr>
+        <w:t>[Inst. User]-(upload inst. file)</w:t>
+      </w:r>
+    </w:p>
+    <w:p>
+      <w:pPr>
+        <w:ind w:left="1440"/>
+        <w:rPr>
+          <w:lang w:val="en-US"/>
+        </w:rPr>
+      </w:pPr>
+    </w:p>
+    <w:p>
+      <w:pPr>
+        <w:ind w:left="1440"/>
+        <w:rPr>
+          <w:lang w:val="en-US"/>
+        </w:rPr>
+      </w:pPr>
+      <w:r>
+        <w:rPr>
+          <w:lang w:val="en-US"/>
+        </w:rPr>
+        <w:t>To do list;</w:t>
+      </w:r>
+    </w:p>
+    <w:p>
+      <w:pPr>
+        <w:ind w:left="1440"/>
+        <w:rPr>
+          <w:lang w:val="en-US"/>
+        </w:rPr>
+      </w:pPr>
+    </w:p>
+    <w:p>
+      <w:pPr>
+        <w:ind w:left="1440"/>
+        <w:rPr>
+          <w:lang w:val="en-US"/>
+        </w:rPr>
+      </w:pPr>
+      <w:proofErr w:type="spellStart"/>
+      <w:proofErr w:type="gramStart"/>
+      <w:r>
+        <w:rPr>
+          <w:lang w:val="en-US"/>
+        </w:rPr>
+        <w:t>Chaminda</w:t>
+      </w:r>
+      <w:proofErr w:type="spellEnd"/>
+      <w:r>
+        <w:rPr>
+          <w:lang w:val="en-US"/>
+        </w:rPr>
+        <w:t xml:space="preserve"> ;</w:t>
+      </w:r>
+      <w:proofErr w:type="gramEnd"/>
+      <w:r>
+        <w:rPr>
+          <w:lang w:val="en-US"/>
+        </w:rPr>
+        <w:t xml:space="preserve"> </w:t>
+      </w:r>
+    </w:p>
+    <w:p>
+      <w:pPr>
+        <w:ind w:left="2160"/>
+        <w:rPr>
+          <w:lang w:val="en-US"/>
+        </w:rPr>
+      </w:pPr>
+      <w:r>
+        <w:rPr>
+          <w:lang w:val="en-US"/>
+        </w:rPr>
+        <w:t>Menu structure update</w:t>
+      </w:r>
+    </w:p>
+    <w:p>
+      <w:pPr>
+        <w:ind w:left="2160"/>
+        <w:rPr>
+          <w:lang w:val="en-US"/>
+        </w:rPr>
+      </w:pPr>
+      <w:r>
+        <w:rPr>
+          <w:lang w:val="en-US"/>
+        </w:rPr>
+        <w:t>Inst. Entering page</w:t>
+      </w:r>
+    </w:p>
+    <w:p>
+      <w:pPr>
+        <w:ind w:left="1440"/>
+        <w:rPr>
+          <w:lang w:val="en-US"/>
+        </w:rPr>
+      </w:pPr>
+    </w:p>
+    <w:p>
+      <w:pPr>
+        <w:ind w:left="1440"/>
+        <w:rPr>
+          <w:lang w:val="en-US"/>
+        </w:rPr>
+      </w:pPr>
+      <w:proofErr w:type="spellStart"/>
+      <w:r>
+        <w:rPr>
+          <w:lang w:val="en-US"/>
+        </w:rPr>
+        <w:t>Buddhika</w:t>
+      </w:r>
+      <w:proofErr w:type="spellEnd"/>
+      <w:r>
+        <w:rPr>
+          <w:lang w:val="en-US"/>
+        </w:rPr>
+        <w:t>;</w:t>
+      </w:r>
+    </w:p>
+    <w:p>
+      <w:pPr>
+        <w:ind w:left="2160"/>
+        <w:rPr>
+          <w:lang w:val="en-US"/>
+        </w:rPr>
+      </w:pPr>
+      <w:r>
+        <w:rPr>
+          <w:lang w:val="en-US"/>
+        </w:rPr>
+        <w:t>Designation/Service type</w:t>
+      </w:r>
+    </w:p>
+    <w:p>
+      <w:pPr>
+        <w:ind w:left="2160"/>
+        <w:rPr>
+          <w:lang w:val="en-US"/>
+        </w:rPr>
+      </w:pPr>
+      <w:r>
+        <w:rPr>
+          <w:lang w:val="en-US"/>
+        </w:rPr>
+        <w:t>Entities to be added</w:t>
+      </w:r>
+    </w:p>
+    <w:p>
+      <w:pPr>
+        <w:ind w:left="2160"/>
+        <w:rPr>
+          <w:lang w:val="en-US"/>
+        </w:rPr>
+      </w:pPr>
+      <w:r>
+        <w:rPr>
+          <w:lang w:val="en-US"/>
+        </w:rPr>
+        <w:tab/>
+        <w:t>Client inst. List – inst</w:t>
+      </w:r>
+      <w:r>
+        <w:rPr>
+          <w:lang w:val="en-US"/>
+        </w:rPr>
+        <w:t>itution</w:t>
+      </w:r>
+      <w:r>
+        <w:rPr>
+          <w:lang w:val="en-US"/>
+        </w:rPr>
+        <w:t xml:space="preserve"> </w:t>
+      </w:r>
+      <w:proofErr w:type="gramStart"/>
+      <w:r>
+        <w:rPr>
+          <w:lang w:val="en-US"/>
+        </w:rPr>
+        <w:t>name :</w:t>
+      </w:r>
+      <w:proofErr w:type="gramEnd"/>
+      <w:r>
+        <w:rPr>
+          <w:lang w:val="en-US"/>
+        </w:rPr>
+        <w:t xml:space="preserve"> composite of 3 lines (String)</w:t>
+      </w:r>
+    </w:p>
+    <w:p>
+      <w:pPr>
+        <w:ind w:left="2160"/>
+        <w:rPr>
+          <w:lang w:val="en-US"/>
+        </w:rPr>
+      </w:pPr>
+      <w:r>
+        <w:rPr>
+          <w:lang w:val="en-US"/>
+        </w:rPr>
+        <w:tab/>
+      </w:r>
+      <w:r>
+        <w:rPr>
+          <w:lang w:val="en-US"/>
+        </w:rPr>
+        <w:tab/>
+      </w:r>
+      <w:r>
+        <w:rPr>
+          <w:lang w:val="en-US"/>
+        </w:rPr>
+        <w:tab/>
+      </w:r>
+      <w:r>
+        <w:rPr>
+          <w:lang w:val="en-US"/>
+        </w:rPr>
+        <w:t xml:space="preserve"> Paying center name</w:t>
+      </w:r>
+    </w:p>
+    <w:p>
+      <w:pPr>
+        <w:ind w:left="2160"/>
+        <w:rPr>
+          <w:lang w:val="en-US"/>
+        </w:rPr>
+      </w:pPr>
+      <w:r>
+        <w:rPr>
+          <w:lang w:val="en-US"/>
+        </w:rPr>
+        <w:tab/>
+      </w:r>
+      <w:r>
+        <w:rPr>
+          <w:lang w:val="en-US"/>
+        </w:rPr>
+        <w:tab/>
+      </w:r>
+      <w:r>
+        <w:rPr>
+          <w:lang w:val="en-US"/>
+        </w:rPr>
+        <w:tab/>
+        <w:t xml:space="preserve"> </w:t>
+      </w:r>
+      <w:proofErr w:type="spellStart"/>
+      <w:r>
+        <w:rPr>
+          <w:lang w:val="en-US"/>
+        </w:rPr>
+        <w:t>Auto_id</w:t>
+      </w:r>
+      <w:proofErr w:type="spellEnd"/>
+    </w:p>
+    <w:p>
+      <w:pPr>
+        <w:ind w:left="1440"/>
+        <w:rPr>
+          <w:lang w:val="en-US"/>
+        </w:rPr>
+      </w:pPr>
+    </w:p>
+    <w:p>
+      <w:pPr>
+        <w:ind w:left="1440"/>
+        <w:rPr>
+          <w:lang w:val="en-US"/>
+        </w:rPr>
+      </w:pPr>
+    </w:p>
+    <w:p>
+      <w:pPr>
+        <w:ind w:left="1440"/>
+        <w:rPr>
+          <w:lang w:val="en-US"/>
+        </w:rPr>
+      </w:pPr>
+    </w:p>
+    <w:p>
+      <w:pPr>
+        <w:ind w:left="1440"/>
+        <w:rPr>
+          <w:lang w:val="en-US"/>
+        </w:rPr>
+      </w:pPr>
+    </w:p>
+    <w:p>
+      <w:pPr>
+        <w:ind w:left="1440"/>
+        <w:rPr>
+          <w:lang w:val="en-US"/>
+        </w:rPr>
+      </w:pPr>
+    </w:p>
+    <w:p>
+      <w:pPr>
+        <w:ind w:left="1440"/>
+        <w:rPr>
+          <w:lang w:val="en-US"/>
+        </w:rPr>
+      </w:pPr>
+    </w:p>
+    <w:p>
+      <w:pPr>
+        <w:ind w:left="1440"/>
+        <w:rPr>
+          <w:lang w:val="en-US"/>
+        </w:rPr>
+      </w:pPr>
+    </w:p>
+    <w:p>
+      <w:pPr>
+        <w:ind w:left="1440"/>
+        <w:rPr>
+          <w:lang w:val="en-US"/>
+        </w:rPr>
+      </w:pPr>
+    </w:p>
+    <w:p>
+      <w:pPr>
+        <w:ind w:left="1440"/>
+        <w:rPr>
+          <w:lang w:val="en-US"/>
+        </w:rPr>
+      </w:pPr>
+    </w:p>
+    <w:p>
+      <w:pPr>
+        <w:ind w:left="1440"/>
+        <w:rPr>
+          <w:lang w:val="en-US"/>
+        </w:rPr>
+      </w:pPr>
+    </w:p>
+    <w:p>
+      <w:pPr>
+        <w:ind w:left="1440"/>
+        <w:rPr>
+          <w:lang w:val="en-US"/>
+        </w:rPr>
+      </w:pPr>
+      <w:r>
+        <w:rPr>
+          <w:lang w:val="en-US"/>
+        </w:rPr>
+        <w:lastRenderedPageBreak/>
+        <w:t>To do</w:t>
+      </w:r>
+    </w:p>
+    <w:p>
+      <w:pPr>
+        <w:ind w:left="1440"/>
+        <w:rPr>
+          <w:lang w:val="en-US"/>
+        </w:rPr>
+      </w:pPr>
+    </w:p>
+    <w:p>
+      <w:pPr>
+        <w:ind w:left="1440"/>
+        <w:rPr>
+          <w:lang w:val="en-US"/>
+        </w:rPr>
+      </w:pPr>
+      <w:r>
+        <w:rPr>
+          <w:lang w:val="en-US"/>
+        </w:rPr>
+        <w:t>1. Upload excel for designations</w:t>
+      </w:r>
+    </w:p>
+    <w:p>
+      <w:pPr>
+        <w:ind w:left="1440"/>
+        <w:rPr>
+          <w:lang w:val="en-US"/>
+        </w:rPr>
+      </w:pPr>
+      <w:r>
+        <w:rPr>
+          <w:lang w:val="en-US"/>
+        </w:rPr>
+        <w:t>2. Sets of Institutions to create</w:t>
+      </w:r>
+    </w:p>
+    <w:p>
+      <w:pPr>
+        <w:ind w:left="1440"/>
+        <w:rPr>
+          <w:lang w:val="en-US"/>
+        </w:rPr>
+      </w:pPr>
+      <w:r>
+        <w:rPr>
+          <w:lang w:val="en-US"/>
+        </w:rPr>
+        <w:t>3. Login error</w:t>
+      </w:r>
+    </w:p>
+    <w:p>
+      <w:pPr>
+        <w:ind w:left="1440"/>
+        <w:rPr>
+          <w:lang w:val="en-US"/>
+        </w:rPr>
+      </w:pPr>
+      <w:r>
+        <w:rPr>
+          <w:lang w:val="en-US"/>
+        </w:rPr>
+        <w:t>4. Set, Year and Month in File Upload</w:t>
+      </w:r>
+    </w:p>
+    <w:p>
+      <w:pPr>
+        <w:ind w:left="1440"/>
+        <w:rPr>
+          <w:lang w:val="en-US"/>
+        </w:rPr>
+      </w:pPr>
+      <w:r>
+        <w:rPr>
+          <w:lang w:val="en-US"/>
+        </w:rPr>
+        <w:t>5. Privilege – changed from user type to user role</w:t>
+      </w:r>
+    </w:p>
+    <w:p>
+      <w:pPr>
+        <w:ind w:left="2160"/>
+        <w:rPr>
+          <w:lang w:val="en-US"/>
+        </w:rPr>
+      </w:pPr>
+      <w:r>
+        <w:rPr>
+          <w:lang w:val="en-US"/>
+        </w:rPr>
+        <w:t>Enable restrictions</w:t>
+      </w:r>
+    </w:p>
+    <w:p>
+      <w:pPr>
+        <w:ind w:left="1440"/>
+        <w:rPr>
+          <w:lang w:val="en-US"/>
+        </w:rPr>
+      </w:pPr>
+      <w:r>
+        <w:rPr>
+          <w:lang w:val="en-US"/>
+        </w:rPr>
+        <w:t>6. Mapping designation</w:t>
+      </w:r>
       <w:bookmarkStart w:id="0" w:name="_GoBack"/>
       <w:bookmarkEnd w:id="0"/>
       <w:r>
         <w:rPr>
           <w:lang w:val="en-US"/>
         </w:rPr>
-        <w:tab/>
-      </w:r>
-    </w:p>
-    <w:p>
-      <w:pPr>
-        <w:ind w:left="1440"/>
-        <w:rPr>
-          <w:lang w:val="en-US"/>
-        </w:rPr>
-      </w:pPr>
-      <w:r>
-        <w:rPr>
-          <w:lang w:val="en-US"/>
-        </w:rPr>
-        <w:t>[System admin]</w:t>
-      </w:r>
-      <w:proofErr w:type="gramStart"/>
-      <w:r>
-        <w:rPr>
-          <w:lang w:val="en-US"/>
-        </w:rPr>
-        <w:t>-(</w:t>
-      </w:r>
-      <w:proofErr w:type="gramEnd"/>
-      <w:r>
-        <w:rPr>
-          <w:lang w:val="en-US"/>
-        </w:rPr>
-        <w:t>Add Institutions)</w:t>
-      </w:r>
-    </w:p>
-    <w:p>
-      <w:pPr>
-        <w:ind w:left="1440"/>
-        <w:rPr>
-          <w:lang w:val="en-US"/>
-        </w:rPr>
-      </w:pPr>
-      <w:r>
-        <w:rPr>
-          <w:lang w:val="en-US"/>
-        </w:rPr>
-        <w:t>[System admin]</w:t>
-      </w:r>
-      <w:proofErr w:type="gramStart"/>
-      <w:r>
-        <w:rPr>
-          <w:lang w:val="en-US"/>
-        </w:rPr>
-        <w:t>-(</w:t>
-      </w:r>
-      <w:proofErr w:type="gramEnd"/>
-      <w:r>
-        <w:rPr>
-          <w:lang w:val="en-US"/>
-        </w:rPr>
-        <w:t>Add Ins Admins)</w:t>
-      </w:r>
-    </w:p>
-    <w:p>
-      <w:pPr>
-        <w:ind w:left="1440"/>
-        <w:rPr>
-          <w:lang w:val="en-US"/>
-        </w:rPr>
-      </w:pPr>
-      <w:r>
-        <w:rPr>
-          <w:lang w:val="en-US"/>
-        </w:rPr>
-        <w:t>[System admin]</w:t>
-      </w:r>
-      <w:proofErr w:type="gramStart"/>
-      <w:r>
-        <w:rPr>
-          <w:lang w:val="en-US"/>
-        </w:rPr>
-        <w:t>-(</w:t>
-      </w:r>
-      <w:proofErr w:type="gramEnd"/>
-      <w:r>
-        <w:rPr>
-          <w:lang w:val="en-US"/>
-        </w:rPr>
-        <w:t>Add Inst. Users)</w:t>
-      </w:r>
-    </w:p>
-    <w:p>
-      <w:pPr>
-        <w:ind w:left="1440"/>
-        <w:rPr>
-          <w:lang w:val="en-US"/>
-        </w:rPr>
-      </w:pPr>
-      <w:r>
-        <w:rPr>
-          <w:lang w:val="en-US"/>
-        </w:rPr>
-        <w:t>[System admin]</w:t>
-      </w:r>
-      <w:proofErr w:type="gramStart"/>
-      <w:r>
-        <w:rPr>
-          <w:lang w:val="en-US"/>
-        </w:rPr>
-        <w:t>-(</w:t>
-      </w:r>
-      <w:proofErr w:type="gramEnd"/>
-      <w:r>
-        <w:rPr>
-          <w:lang w:val="en-US"/>
-        </w:rPr>
-        <w:t>upload file)</w:t>
-      </w:r>
-    </w:p>
-    <w:p>
-      <w:pPr>
-        <w:ind w:left="1440"/>
-        <w:rPr>
-          <w:lang w:val="en-US"/>
-        </w:rPr>
-      </w:pPr>
-      <w:r>
-        <w:rPr>
-          <w:lang w:val="en-US"/>
-        </w:rPr>
-        <w:t>[System admin]</w:t>
-      </w:r>
-      <w:proofErr w:type="gramStart"/>
-      <w:r>
-        <w:rPr>
-          <w:lang w:val="en-US"/>
-        </w:rPr>
-        <w:t>-(</w:t>
-      </w:r>
-      <w:proofErr w:type="gramEnd"/>
-      <w:r>
-        <w:rPr>
-          <w:lang w:val="en-US"/>
-        </w:rPr>
-        <w:t>View All Reports)</w:t>
-      </w:r>
-    </w:p>
-    <w:p>
-      <w:pPr>
-        <w:ind w:left="1440"/>
-        <w:rPr>
-          <w:lang w:val="en-US"/>
-        </w:rPr>
-      </w:pPr>
-      <w:r>
-        <w:rPr>
-          <w:lang w:val="en-US"/>
-        </w:rPr>
-        <w:t>[Super User]</w:t>
-      </w:r>
-      <w:proofErr w:type="gramStart"/>
-      <w:r>
-        <w:rPr>
-          <w:lang w:val="en-US"/>
-        </w:rPr>
-        <w:t>-(</w:t>
-      </w:r>
-      <w:proofErr w:type="gramEnd"/>
-      <w:r>
-        <w:rPr>
-          <w:lang w:val="en-US"/>
-        </w:rPr>
-        <w:t>View All Reports)</w:t>
-      </w:r>
-    </w:p>
-    <w:p>
-      <w:pPr>
-        <w:ind w:left="1440"/>
-        <w:rPr>
-          <w:lang w:val="en-US"/>
-        </w:rPr>
-      </w:pPr>
-      <w:r>
-        <w:rPr>
-          <w:lang w:val="en-US"/>
-        </w:rPr>
-        <w:t>[Inst. Admin]-(Add Inst. Users)</w:t>
-      </w:r>
-    </w:p>
-    <w:p>
-      <w:pPr>
-        <w:ind w:left="1440"/>
-        <w:rPr>
-          <w:lang w:val="en-US"/>
-        </w:rPr>
-      </w:pPr>
-      <w:r>
-        <w:rPr>
-          <w:lang w:val="en-US"/>
-        </w:rPr>
-        <w:lastRenderedPageBreak/>
-        <w:t>[Inst. Admin]-(upload inst. file)</w:t>
-      </w:r>
-    </w:p>
-    <w:p>
-      <w:pPr>
-        <w:ind w:left="1440"/>
-        <w:rPr>
-          <w:lang w:val="en-US"/>
-        </w:rPr>
-      </w:pPr>
-      <w:r>
-        <w:rPr>
-          <w:lang w:val="en-US"/>
-        </w:rPr>
-        <w:t>[Inst. Admin]-(View Inst. Reports)</w:t>
-      </w:r>
-    </w:p>
-    <w:p>
-      <w:pPr>
-        <w:ind w:left="1440"/>
-        <w:rPr>
-          <w:lang w:val="en-US"/>
-        </w:rPr>
-      </w:pPr>
-      <w:r>
-        <w:rPr>
-          <w:lang w:val="en-US"/>
-        </w:rPr>
-        <w:t xml:space="preserve">[Inst. User]-(View </w:t>
-      </w:r>
-      <w:proofErr w:type="gramStart"/>
-      <w:r>
-        <w:rPr>
-          <w:lang w:val="en-US"/>
-        </w:rPr>
-        <w:t>Ins</w:t>
-      </w:r>
-      <w:proofErr w:type="gramEnd"/>
-      <w:r>
-        <w:rPr>
-          <w:lang w:val="en-US"/>
-        </w:rPr>
-        <w:t xml:space="preserve"> Reports)</w:t>
-      </w:r>
-    </w:p>
-    <w:p>
-      <w:pPr>
-        <w:ind w:left="1440"/>
-        <w:rPr>
-          <w:lang w:val="en-US"/>
-        </w:rPr>
-      </w:pPr>
-      <w:r>
-        <w:rPr>
-          <w:lang w:val="en-US"/>
-        </w:rPr>
-        <w:t>[Inst. User]-(upload inst. file)</w:t>
-      </w:r>
-    </w:p>
-    <w:p>
-      <w:pPr>
-        <w:ind w:left="1440"/>
-        <w:rPr>
-          <w:lang w:val="en-US"/>
-        </w:rPr>
-      </w:pPr>
-    </w:p>
-    <w:p>
-      <w:pPr>
-        <w:ind w:left="1440"/>
-        <w:rPr>
-          <w:lang w:val="en-US"/>
-        </w:rPr>
-      </w:pPr>
-      <w:r>
-        <w:rPr>
-          <w:lang w:val="en-US"/>
-        </w:rPr>
-        <w:t>To do list;</w:t>
-      </w:r>
-    </w:p>
-    <w:p>
-      <w:pPr>
-        <w:ind w:left="1440"/>
-        <w:rPr>
-          <w:lang w:val="en-US"/>
-        </w:rPr>
-      </w:pPr>
-    </w:p>
-    <w:p>
-      <w:pPr>
-        <w:ind w:left="1440"/>
-        <w:rPr>
-          <w:lang w:val="en-US"/>
-        </w:rPr>
-      </w:pPr>
-      <w:proofErr w:type="spellStart"/>
-      <w:proofErr w:type="gramStart"/>
-      <w:r>
-        <w:rPr>
-          <w:lang w:val="en-US"/>
-        </w:rPr>
-        <w:t>Chaminda</w:t>
-      </w:r>
-      <w:proofErr w:type="spellEnd"/>
-      <w:r>
-        <w:rPr>
-          <w:lang w:val="en-US"/>
-        </w:rPr>
-        <w:t xml:space="preserve"> ;</w:t>
-      </w:r>
-      <w:proofErr w:type="gramEnd"/>
-      <w:r>
-        <w:rPr>
-          <w:lang w:val="en-US"/>
-        </w:rPr>
-        <w:t xml:space="preserve"> </w:t>
-      </w:r>
-    </w:p>
-    <w:p>
-      <w:pPr>
-        <w:ind w:left="2160"/>
-        <w:rPr>
-          <w:lang w:val="en-US"/>
-        </w:rPr>
-      </w:pPr>
-      <w:r>
-        <w:rPr>
-          <w:lang w:val="en-US"/>
-        </w:rPr>
-        <w:t>Menu structure update</w:t>
-      </w:r>
-    </w:p>
-    <w:p>
-      <w:pPr>
-        <w:ind w:left="2160"/>
-        <w:rPr>
-          <w:lang w:val="en-US"/>
-        </w:rPr>
-      </w:pPr>
-      <w:r>
-        <w:rPr>
-          <w:lang w:val="en-US"/>
-        </w:rPr>
-        <w:t>Inst. Entering page</w:t>
-      </w:r>
-    </w:p>
-    <w:p>
-      <w:pPr>
-        <w:ind w:left="1440"/>
-        <w:rPr>
-          <w:lang w:val="en-US"/>
-        </w:rPr>
-      </w:pPr>
-    </w:p>
-    <w:p>
-      <w:pPr>
-        <w:ind w:left="1440"/>
-        <w:rPr>
-          <w:lang w:val="en-US"/>
-        </w:rPr>
-      </w:pPr>
-      <w:proofErr w:type="spellStart"/>
-      <w:r>
-        <w:rPr>
-          <w:lang w:val="en-US"/>
-        </w:rPr>
-        <w:t>Buddhika</w:t>
-      </w:r>
-      <w:proofErr w:type="spellEnd"/>
-      <w:r>
-        <w:rPr>
-          <w:lang w:val="en-US"/>
-        </w:rPr>
-        <w:t>;</w:t>
-      </w:r>
-    </w:p>
-    <w:p>
-      <w:pPr>
-        <w:ind w:left="2160"/>
-        <w:rPr>
-          <w:lang w:val="en-US"/>
-        </w:rPr>
-      </w:pPr>
-      <w:r>
-        <w:rPr>
-          <w:lang w:val="en-US"/>
-        </w:rPr>
-        <w:t>Designation/Service type</w:t>
-      </w:r>
-    </w:p>
-    <w:p>
-      <w:pPr>
-        <w:ind w:left="2160"/>
-        <w:rPr>
-          <w:lang w:val="en-US"/>
-        </w:rPr>
-      </w:pPr>
-      <w:r>
-        <w:rPr>
-          <w:lang w:val="en-US"/>
-        </w:rPr>
-        <w:t>Entities to be added</w:t>
-      </w:r>
-    </w:p>
-    <w:p>
-      <w:pPr>
-        <w:ind w:left="2160"/>
-        <w:rPr>
-          <w:lang w:val="en-US"/>
-        </w:rPr>
-      </w:pPr>
-      <w:r>
-        <w:rPr>
-          <w:lang w:val="en-US"/>
-        </w:rPr>
-        <w:tab/>
-        <w:t>Client inst. List – inst</w:t>
-      </w:r>
-      <w:r>
-        <w:rPr>
-          <w:lang w:val="en-US"/>
-        </w:rPr>
-        <w:t>itution</w:t>
-      </w:r>
-      <w:r>
-        <w:rPr>
-          <w:lang w:val="en-US"/>
-        </w:rPr>
-        <w:t xml:space="preserve"> </w:t>
-      </w:r>
-      <w:proofErr w:type="gramStart"/>
-      <w:r>
-        <w:rPr>
-          <w:lang w:val="en-US"/>
-        </w:rPr>
-        <w:t>name :</w:t>
-      </w:r>
-      <w:proofErr w:type="gramEnd"/>
-      <w:r>
-        <w:rPr>
-          <w:lang w:val="en-US"/>
-        </w:rPr>
-        <w:t xml:space="preserve"> composite of 3 lines (String)</w:t>
-      </w:r>
-    </w:p>
-    <w:p>
-      <w:pPr>
-        <w:ind w:left="2160"/>
-        <w:rPr>
-          <w:lang w:val="en-US"/>
-        </w:rPr>
-      </w:pPr>
-      <w:r>
-        <w:rPr>
-          <w:lang w:val="en-US"/>
-        </w:rPr>
-        <w:tab/>
-      </w:r>
-      <w:r>
-        <w:rPr>
-          <w:lang w:val="en-US"/>
-        </w:rPr>
-        <w:tab/>
-      </w:r>
-      <w:r>
-        <w:rPr>
-          <w:lang w:val="en-US"/>
-        </w:rPr>
-        <w:tab/>
-      </w:r>
-      <w:r>
-        <w:rPr>
-          <w:lang w:val="en-US"/>
-        </w:rPr>
-        <w:t xml:space="preserve"> Paying center name</w:t>
-      </w:r>
-    </w:p>
-    <w:p>
-      <w:pPr>
-        <w:ind w:left="2160"/>
-        <w:rPr>
-          <w:lang w:val="en-US"/>
-        </w:rPr>
-      </w:pPr>
-      <w:r>
-        <w:rPr>
-          <w:lang w:val="en-US"/>
-        </w:rPr>
-        <w:tab/>
-      </w:r>
-      <w:r>
-        <w:rPr>
-          <w:lang w:val="en-US"/>
-        </w:rPr>
-        <w:tab/>
-      </w:r>
-      <w:r>
-        <w:rPr>
-          <w:lang w:val="en-US"/>
-        </w:rPr>
-        <w:tab/>
-        <w:t xml:space="preserve"> </w:t>
-      </w:r>
-      <w:proofErr w:type="spellStart"/>
-      <w:r>
-        <w:rPr>
-          <w:lang w:val="en-US"/>
-        </w:rPr>
-        <w:t>Auto_id</w:t>
-      </w:r>
-      <w:proofErr w:type="spellEnd"/>
+        <w:t xml:space="preserve"> from the Payroll to HRM</w:t>
+      </w:r>
+    </w:p>
+    <w:p>
+      <w:pPr>
+        <w:ind w:left="1440"/>
+        <w:rPr>
+          <w:lang w:val="en-US"/>
+        </w:rPr>
+      </w:pPr>
+      <w:r>
+        <w:rPr>
+          <w:lang w:val="en-US"/>
+        </w:rPr>
+        <w:t>7. Record Summary for upload page and home page</w:t>
+      </w:r>
+    </w:p>
+    <w:p>
+      <w:pPr>
+        <w:ind w:left="1440"/>
+        <w:rPr>
+          <w:lang w:val="en-US"/>
+        </w:rPr>
+      </w:pPr>
     </w:p>
     <w:p>
       <w:pPr>
@@ -6408,7 +6637,7 @@
 </file>
 
 <file path=customXml/itemProps1.xml><?xml version="1.0" encoding="utf-8"?>
-<ds:datastoreItem xmlns:ds="http://schemas.openxmlformats.org/officeDocument/2006/customXml" ds:itemID="{C0B50B70-CFAD-4243-A35C-5ADDB8742AEA}">
+<ds:datastoreItem xmlns:ds="http://schemas.openxmlformats.org/officeDocument/2006/customXml" ds:itemID="{8AA1C681-4EF4-448D-8343-20373AE38FB0}">
   <ds:schemaRefs>
     <ds:schemaRef ds:uri="http://schemas.openxmlformats.org/officeDocument/2006/bibliography"/>
   </ds:schemaRefs>

</xml_diff>